<commit_message>
des forms qui marchent
</commit_message>
<xml_diff>
--- a/CR/CR 07-05.docx
+++ b/CR/CR 07-05.docx
@@ -98,12 +98,21 @@
           <w:szCs w:val="24"/>
         </w:rPr>
       </w:pPr>
-      <w:r>
-        <w:rPr>
-          <w:sz w:val="24"/>
-          <w:szCs w:val="24"/>
-        </w:rPr>
-        <w:t>Balduz Thomas</w:t>
+      <w:proofErr w:type="spellStart"/>
+      <w:r>
+        <w:rPr>
+          <w:sz w:val="24"/>
+          <w:szCs w:val="24"/>
+        </w:rPr>
+        <w:t>Balduz</w:t>
+      </w:r>
+      <w:proofErr w:type="spellEnd"/>
+      <w:r>
+        <w:rPr>
+          <w:sz w:val="24"/>
+          <w:szCs w:val="24"/>
+        </w:rPr>
+        <w:t xml:space="preserve"> Thomas</w:t>
       </w:r>
     </w:p>
     <w:p>
@@ -259,8 +268,17 @@
           <w:sz w:val="24"/>
           <w:szCs w:val="24"/>
         </w:rPr>
-        <w:t>On normalise de la nomenclature dans la base de donnée</w:t>
-      </w:r>
+        <w:t xml:space="preserve">On normalise de la nomenclature dans la base de </w:t>
+      </w:r>
+      <w:proofErr w:type="gramStart"/>
+      <w:r>
+        <w:rPr>
+          <w:sz w:val="24"/>
+          <w:szCs w:val="24"/>
+        </w:rPr>
+        <w:t>donnée</w:t>
+      </w:r>
+      <w:proofErr w:type="gramEnd"/>
     </w:p>
     <w:p>
       <w:pPr>
@@ -346,7 +364,7 @@
           <w:sz w:val="24"/>
           <w:szCs w:val="24"/>
         </w:rPr>
-        <w:t>vendredi</w:t>
+        <w:t>dimanche</w:t>
       </w:r>
       <w:r>
         <w:rPr>
@@ -364,25 +382,43 @@
           <w:sz w:val="24"/>
           <w:szCs w:val="24"/>
         </w:rPr>
-        <w:t>07/05</w:t>
-      </w:r>
-      <w:r>
-        <w:rPr>
-          <w:b/>
-          <w:bCs/>
-          <w:sz w:val="24"/>
-          <w:szCs w:val="24"/>
-        </w:rPr>
-        <w:t xml:space="preserve"> de 1</w:t>
-      </w:r>
-      <w:r>
-        <w:rPr>
-          <w:b/>
-          <w:bCs/>
-          <w:sz w:val="24"/>
-          <w:szCs w:val="24"/>
-        </w:rPr>
-        <w:t>8</w:t>
+        <w:t>0</w:t>
+      </w:r>
+      <w:r>
+        <w:rPr>
+          <w:b/>
+          <w:bCs/>
+          <w:sz w:val="24"/>
+          <w:szCs w:val="24"/>
+        </w:rPr>
+        <w:t>9</w:t>
+      </w:r>
+      <w:r>
+        <w:rPr>
+          <w:b/>
+          <w:bCs/>
+          <w:sz w:val="24"/>
+          <w:szCs w:val="24"/>
+        </w:rPr>
+        <w:t>/05</w:t>
+      </w:r>
+      <w:r>
+        <w:rPr>
+          <w:b/>
+          <w:bCs/>
+          <w:sz w:val="24"/>
+          <w:szCs w:val="24"/>
+        </w:rPr>
+        <w:t xml:space="preserve"> de </w:t>
+      </w:r>
+      <w:r>
+        <w:rPr>
+          <w:b/>
+          <w:bCs/>
+          <w:sz w:val="24"/>
+          <w:szCs w:val="24"/>
+        </w:rPr>
+        <w:t>20</w:t>
       </w:r>
       <w:r>
         <w:rPr>

</xml_diff>